<commit_message>
REM was implemented version 1.0 build 2018.07.02.
REM was implemented version 1.0 build 2018.07.02.
</commit_message>
<xml_diff>
--- a/2_design/RegressionEM.docx
+++ b/2_design/RegressionEM.docx
@@ -1677,27 +1677,7 @@
                 <w:szCs w:val="24"/>
                 <w:lang w:eastAsia="en-US"/>
               </w:rPr>
-              <w:t>(</w:t>
-            </w:r>
-            <w:r>
-              <w:rPr>
-                <w:rFonts w:cs="Times New Roman"/>
-                <w:noProof/>
-                <w:sz w:val="24"/>
-                <w:szCs w:val="24"/>
-                <w:lang w:eastAsia="en-US"/>
-              </w:rPr>
-              <w:t>1</w:t>
-            </w:r>
-            <w:r>
-              <w:rPr>
-                <w:rFonts w:cs="Times New Roman"/>
-                <w:noProof/>
-                <w:sz w:val="24"/>
-                <w:szCs w:val="24"/>
-                <w:lang w:eastAsia="en-US"/>
-              </w:rPr>
-              <w:t>)</w:t>
+              <w:t>(1)</w:t>
             </w:r>
           </w:p>
         </w:tc>
@@ -2859,27 +2839,7 @@
                 <w:szCs w:val="24"/>
                 <w:lang w:eastAsia="en-US"/>
               </w:rPr>
-              <w:t>(</w:t>
-            </w:r>
-            <w:r>
-              <w:rPr>
-                <w:rFonts w:cs="Times New Roman"/>
-                <w:noProof/>
-                <w:sz w:val="24"/>
-                <w:szCs w:val="24"/>
-                <w:lang w:eastAsia="en-US"/>
-              </w:rPr>
-              <w:t>2</w:t>
-            </w:r>
-            <w:r>
-              <w:rPr>
-                <w:rFonts w:cs="Times New Roman"/>
-                <w:noProof/>
-                <w:sz w:val="24"/>
-                <w:szCs w:val="24"/>
-                <w:lang w:eastAsia="en-US"/>
-              </w:rPr>
-              <w:t>)</w:t>
+              <w:t>(2)</w:t>
             </w:r>
           </w:p>
         </w:tc>
@@ -3721,6 +3681,7 @@
           <w:id w:val="-494180087"/>
           <w:citation/>
         </w:sdtPr>
+        <w:sdtEndPr/>
         <w:sdtContent>
           <w:r>
             <w:rPr>
@@ -4716,15 +4677,7 @@
                                         <w:sz w:val="24"/>
                                         <w:szCs w:val="24"/>
                                       </w:rPr>
-                                      <m:t>i</m:t>
-                                    </m:r>
-                                    <m:r>
-                                      <w:rPr>
-                                        <w:rFonts w:ascii="Cambria Math" w:hAnsi="Cambria Math" w:cs="Times New Roman"/>
-                                        <w:sz w:val="24"/>
-                                        <w:szCs w:val="24"/>
-                                      </w:rPr>
-                                      <m:t>1</m:t>
+                                      <m:t>i1</m:t>
                                     </m:r>
                                   </m:sub>
                                 </m:sSub>
@@ -4760,15 +4713,7 @@
                                         <w:sz w:val="24"/>
                                         <w:szCs w:val="24"/>
                                       </w:rPr>
-                                      <m:t>i</m:t>
-                                    </m:r>
-                                    <m:r>
-                                      <w:rPr>
-                                        <w:rFonts w:ascii="Cambria Math" w:hAnsi="Cambria Math" w:cs="Times New Roman"/>
-                                        <w:sz w:val="24"/>
-                                        <w:szCs w:val="24"/>
-                                      </w:rPr>
-                                      <m:t>2</m:t>
+                                      <m:t>i2</m:t>
                                     </m:r>
                                   </m:sub>
                                 </m:sSub>
@@ -4824,15 +4769,7 @@
                                         <w:sz w:val="24"/>
                                         <w:szCs w:val="24"/>
                                       </w:rPr>
-                                      <m:t>i</m:t>
-                                    </m:r>
-                                    <m:r>
-                                      <w:rPr>
-                                        <w:rFonts w:ascii="Cambria Math" w:hAnsi="Cambria Math" w:cs="Times New Roman"/>
-                                        <w:sz w:val="24"/>
-                                        <w:szCs w:val="24"/>
-                                      </w:rPr>
-                                      <m:t>n</m:t>
+                                      <m:t>in</m:t>
                                     </m:r>
                                   </m:sub>
                                 </m:sSub>
@@ -4953,15 +4890,7 @@
                                         <w:sz w:val="24"/>
                                         <w:szCs w:val="24"/>
                                       </w:rPr>
-                                      <m:t>1</m:t>
-                                    </m:r>
-                                    <m:r>
-                                      <w:rPr>
-                                        <w:rFonts w:ascii="Cambria Math" w:hAnsi="Cambria Math" w:cs="Times New Roman"/>
-                                        <w:sz w:val="24"/>
-                                        <w:szCs w:val="24"/>
-                                      </w:rPr>
-                                      <m:t>j</m:t>
+                                      <m:t>1j</m:t>
                                     </m:r>
                                   </m:sub>
                                 </m:sSub>
@@ -4997,15 +4926,7 @@
                                         <w:sz w:val="24"/>
                                         <w:szCs w:val="24"/>
                                       </w:rPr>
-                                      <m:t>2</m:t>
-                                    </m:r>
-                                    <m:r>
-                                      <w:rPr>
-                                        <w:rFonts w:ascii="Cambria Math" w:hAnsi="Cambria Math" w:cs="Times New Roman"/>
-                                        <w:sz w:val="24"/>
-                                        <w:szCs w:val="24"/>
-                                      </w:rPr>
-                                      <m:t>j</m:t>
+                                      <m:t>2j</m:t>
                                     </m:r>
                                   </m:sub>
                                 </m:sSub>
@@ -5555,27 +5476,7 @@
                 <w:szCs w:val="24"/>
                 <w:lang w:eastAsia="en-US"/>
               </w:rPr>
-              <w:t>(</w:t>
-            </w:r>
-            <w:r>
-              <w:rPr>
-                <w:rFonts w:cs="Times New Roman"/>
-                <w:noProof/>
-                <w:sz w:val="24"/>
-                <w:szCs w:val="24"/>
-                <w:lang w:eastAsia="en-US"/>
-              </w:rPr>
-              <w:t>3</w:t>
-            </w:r>
-            <w:r>
-              <w:rPr>
-                <w:rFonts w:cs="Times New Roman"/>
-                <w:noProof/>
-                <w:sz w:val="24"/>
-                <w:szCs w:val="24"/>
-                <w:lang w:eastAsia="en-US"/>
-              </w:rPr>
-              <w:t>)</w:t>
+              <w:t>(3)</w:t>
             </w:r>
           </w:p>
         </w:tc>
@@ -5593,14 +5494,7 @@
           <w:rFonts w:cs="Times New Roman"/>
           <w:szCs w:val="24"/>
         </w:rPr>
-        <w:t>The</w:t>
-      </w:r>
-      <w:r>
-        <w:rPr>
-          <w:rFonts w:cs="Times New Roman"/>
-          <w:szCs w:val="24"/>
-        </w:rPr>
-        <w:t xml:space="preserve"> e</w:t>
+        <w:t>The e</w:t>
       </w:r>
       <w:r>
         <w:rPr>
@@ -5629,14 +5523,7 @@
           <w:rFonts w:cs="Times New Roman"/>
           <w:szCs w:val="24"/>
         </w:rPr>
-        <w:t xml:space="preserve">regard to </w:t>
-      </w:r>
-      <w:r>
-        <w:rPr>
-          <w:rFonts w:cs="Times New Roman"/>
-          <w:szCs w:val="24"/>
-        </w:rPr>
-        <w:t xml:space="preserve">the entire linear model </w:t>
+        <w:t xml:space="preserve">regard to the entire linear model </w:t>
       </w:r>
       <w:proofErr w:type="gramStart"/>
       <w:r>
@@ -5898,14 +5785,7 @@
           <w:rFonts w:cs="Times New Roman"/>
           <w:szCs w:val="24"/>
         </w:rPr>
-        <w:t>The</w:t>
-      </w:r>
-      <w:r>
-        <w:rPr>
-          <w:rFonts w:cs="Times New Roman"/>
-          <w:szCs w:val="24"/>
-        </w:rPr>
-        <w:t xml:space="preserve"> e</w:t>
+        <w:t>The e</w:t>
       </w:r>
       <w:r>
         <w:rPr>
@@ -5959,14 +5839,7 @@
           <w:rFonts w:cs="Times New Roman"/>
           <w:szCs w:val="24"/>
         </w:rPr>
-        <w:t xml:space="preserve">with regard to </w:t>
-      </w:r>
-      <w:r>
-        <w:rPr>
-          <w:rFonts w:cs="Times New Roman"/>
-          <w:szCs w:val="24"/>
-        </w:rPr>
-        <w:t xml:space="preserve">each inverse linear </w:t>
+        <w:t xml:space="preserve">with regard to each inverse linear </w:t>
       </w:r>
       <w:r>
         <w:rPr>
@@ -6535,35 +6408,7 @@
           <w:rFonts w:cs="Times New Roman"/>
           <w:szCs w:val="24"/>
         </w:rPr>
-        <w:t xml:space="preserve">ated by </w:t>
-      </w:r>
-      <w:r>
-        <w:rPr>
-          <w:rFonts w:cs="Times New Roman"/>
-          <w:szCs w:val="24"/>
-        </w:rPr>
-        <w:t>these</w:t>
-      </w:r>
-      <w:r>
-        <w:rPr>
-          <w:rFonts w:cs="Times New Roman"/>
-          <w:szCs w:val="24"/>
-        </w:rPr>
-        <w:t xml:space="preserve"> expectation</w:t>
-      </w:r>
-      <w:r>
-        <w:rPr>
-          <w:rFonts w:cs="Times New Roman"/>
-          <w:szCs w:val="24"/>
-        </w:rPr>
-        <w:t>s</w:t>
-      </w:r>
-      <w:r>
-        <w:rPr>
-          <w:rFonts w:cs="Times New Roman"/>
-          <w:szCs w:val="24"/>
-        </w:rPr>
-        <w:t xml:space="preserve"> later.</w:t>
+        <w:t>ated by these expectations later.</w:t>
       </w:r>
     </w:p>
     <w:p>
@@ -6663,6 +6508,7 @@
           <w:id w:val="1010186035"/>
           <w:citation/>
         </w:sdtPr>
+        <w:sdtEndPr/>
         <w:sdtContent>
           <w:r>
             <w:rPr>
@@ -7184,27 +7030,7 @@
                 <w:szCs w:val="24"/>
                 <w:lang w:eastAsia="en-US"/>
               </w:rPr>
-              <w:t>(</w:t>
-            </w:r>
-            <w:r>
-              <w:rPr>
-                <w:rFonts w:cs="Times New Roman"/>
-                <w:noProof/>
-                <w:sz w:val="24"/>
-                <w:szCs w:val="24"/>
-                <w:lang w:eastAsia="en-US"/>
-              </w:rPr>
-              <w:t>6</w:t>
-            </w:r>
-            <w:r>
-              <w:rPr>
-                <w:rFonts w:cs="Times New Roman"/>
-                <w:noProof/>
-                <w:sz w:val="24"/>
-                <w:szCs w:val="24"/>
-                <w:lang w:eastAsia="en-US"/>
-              </w:rPr>
-              <w:t>)</w:t>
+              <w:t>(6)</w:t>
             </w:r>
           </w:p>
         </w:tc>
@@ -7861,14 +7687,7 @@
           <w:rFonts w:cs="Times New Roman"/>
           <w:szCs w:val="24"/>
         </w:rPr>
-        <w:t xml:space="preserve"> </w:t>
-      </w:r>
-      <w:r>
-        <w:rPr>
-          <w:rFonts w:cs="Times New Roman"/>
-          <w:szCs w:val="24"/>
-        </w:rPr>
-        <w:t xml:space="preserve">is </w:t>
+        <w:t xml:space="preserve"> is </w:t>
       </w:r>
       <w:r>
         <w:rPr>
@@ -7922,14 +7741,7 @@
           <w:rFonts w:cs="Times New Roman"/>
           <w:szCs w:val="24"/>
         </w:rPr>
-        <w:t xml:space="preserve">The most important problem in our research is how to estimate </w:t>
-      </w:r>
-      <w:r>
-        <w:rPr>
-          <w:rFonts w:cs="Times New Roman"/>
-          <w:szCs w:val="24"/>
-        </w:rPr>
-        <w:t xml:space="preserve">missing values </w:t>
+        <w:t xml:space="preserve">The most important problem in our research is how to estimate missing values </w:t>
       </w:r>
       <w:proofErr w:type="spellStart"/>
       <w:r>
@@ -7987,13 +7799,7 @@
         <w:rPr>
           <w:szCs w:val="24"/>
         </w:rPr>
-        <w:t>e</w:t>
-      </w:r>
-      <w:r>
-        <w:rPr>
-          <w:szCs w:val="24"/>
-        </w:rPr>
-        <w:t>very m</w:t>
+        <w:t>every m</w:t>
       </w:r>
       <w:r>
         <w:rPr>
@@ -8847,13 +8653,7 @@
         <w:t>0</w:t>
       </w:r>
       <w:r>
-        <w:t xml:space="preserve"> = 1. According to equation </w:t>
-      </w:r>
-      <w:r>
-        <w:t>5</w:t>
-      </w:r>
-      <w:r>
-        <w:t xml:space="preserve">, missing value </w:t>
+        <w:t xml:space="preserve"> = 1. According to equation 5, missing value </w:t>
       </w:r>
       <w:proofErr w:type="spellStart"/>
       <w:r>
@@ -8992,14 +8792,7 @@
                   <w:rFonts w:ascii="Cambria Math" w:hAnsi="Cambria Math" w:cs="Times New Roman"/>
                   <w:szCs w:val="24"/>
                 </w:rPr>
-                <m:t>j</m:t>
-              </m:r>
-              <m:r>
-                <w:rPr>
-                  <w:rFonts w:ascii="Cambria Math" w:hAnsi="Cambria Math" w:cs="Times New Roman"/>
-                  <w:szCs w:val="24"/>
-                </w:rPr>
-                <m:t>1</m:t>
+                <m:t>j1</m:t>
               </m:r>
             </m:sub>
             <m:sup>
@@ -9059,19 +8852,7 @@
     </w:p>
     <w:p>
       <w:r>
-        <w:t xml:space="preserve">Combining equation </w:t>
-      </w:r>
-      <w:r>
-        <w:t>4</w:t>
-      </w:r>
-      <w:r>
-        <w:t xml:space="preserve"> and equation </w:t>
-      </w:r>
-      <w:r>
-        <w:t>5</w:t>
-      </w:r>
-      <w:r>
-        <w:t>, we have:</w:t>
+        <w:t>Combining equation 4 and equation 5, we have:</w:t>
       </w:r>
     </w:p>
     <w:p>
@@ -10769,6 +10550,7 @@
           <w:id w:val="302965433"/>
           <w:citation/>
         </w:sdtPr>
+        <w:sdtEndPr/>
         <w:sdtContent>
           <w:r>
             <w:rPr>
@@ -10820,35 +10602,7 @@
           <w:rFonts w:cs="Times New Roman"/>
           <w:szCs w:val="24"/>
         </w:rPr>
-        <w:t xml:space="preserve"> This is our so-called </w:t>
-      </w:r>
-      <w:r>
-        <w:rPr>
-          <w:rFonts w:cs="Times New Roman"/>
-          <w:szCs w:val="24"/>
-        </w:rPr>
-        <w:t xml:space="preserve">Regression Expectation Maximization (REM) </w:t>
-      </w:r>
-      <w:r>
-        <w:rPr>
-          <w:rFonts w:cs="Times New Roman"/>
-          <w:szCs w:val="24"/>
-        </w:rPr>
-        <w:t>a</w:t>
-      </w:r>
-      <w:r>
-        <w:rPr>
-          <w:rFonts w:cs="Times New Roman"/>
-          <w:szCs w:val="24"/>
-        </w:rPr>
-        <w:t>lgorithm</w:t>
-      </w:r>
-      <w:r>
-        <w:rPr>
-          <w:rFonts w:cs="Times New Roman"/>
-          <w:szCs w:val="24"/>
-        </w:rPr>
-        <w:t>.</w:t>
+        <w:t xml:space="preserve"> This is our so-called Regression Expectation Maximization (REM) algorithm.</w:t>
       </w:r>
     </w:p>
     <w:p>
@@ -10971,7 +10725,23 @@
                 <w:sz w:val="24"/>
                 <w:szCs w:val="24"/>
               </w:rPr>
-              <w:t xml:space="preserve"> (s) are estimated according to equation </w:t>
+              <w:t xml:space="preserve"> are estimated </w:t>
+            </w:r>
+            <w:r>
+              <w:rPr>
+                <w:rFonts w:cs="Times New Roman"/>
+                <w:sz w:val="24"/>
+                <w:szCs w:val="24"/>
+              </w:rPr>
+              <w:t>by</w:t>
+            </w:r>
+            <w:r>
+              <w:rPr>
+                <w:rFonts w:cs="Times New Roman"/>
+                <w:sz w:val="24"/>
+                <w:szCs w:val="24"/>
+              </w:rPr>
+              <w:t xml:space="preserve"> equation </w:t>
             </w:r>
             <w:r>
               <w:rPr>
@@ -11790,7 +11560,7 @@
                 <w:sz w:val="24"/>
                 <w:szCs w:val="24"/>
               </w:rPr>
-              <w:t xml:space="preserve"> (s) are estimated according to equation </w:t>
+              <w:t xml:space="preserve"> </w:t>
             </w:r>
             <w:r>
               <w:rPr>
@@ -11798,7 +11568,44 @@
                 <w:sz w:val="24"/>
                 <w:szCs w:val="24"/>
               </w:rPr>
-              <w:t>5</w:t>
+              <w:t xml:space="preserve">where </w:t>
+            </w:r>
+            <m:oMath>
+              <m:r>
+                <w:rPr>
+                  <w:rFonts w:ascii="Cambria Math" w:hAnsi="Cambria Math"/>
+                </w:rPr>
+                <m:t>j∈</m:t>
+              </m:r>
+              <m:sSub>
+                <m:sSubPr>
+                  <m:ctrlPr>
+                    <w:rPr>
+                      <w:rFonts w:ascii="Cambria Math" w:hAnsi="Cambria Math"/>
+                      <w:i/>
+                    </w:rPr>
+                  </m:ctrlPr>
+                </m:sSubPr>
+                <m:e>
+                  <m:r>
+                    <w:rPr>
+                      <w:rFonts w:ascii="Cambria Math" w:hAnsi="Cambria Math"/>
+                    </w:rPr>
+                    <m:t>U</m:t>
+                  </m:r>
+                </m:e>
+                <m:sub>
+                  <m:r>
+                    <w:rPr>
+                      <w:rFonts w:ascii="Cambria Math" w:hAnsi="Cambria Math"/>
+                    </w:rPr>
+                    <m:t>i</m:t>
+                  </m:r>
+                </m:sub>
+              </m:sSub>
+            </m:oMath>
+            <w:r>
+              <w:t xml:space="preserve"> </w:t>
             </w:r>
             <w:r>
               <w:rPr>
@@ -11806,7 +11613,7 @@
                 <w:sz w:val="24"/>
                 <w:szCs w:val="24"/>
               </w:rPr>
-              <w:t xml:space="preserve">, based on the current parameter </w:t>
+              <w:t xml:space="preserve">are estimated </w:t>
             </w:r>
             <w:r>
               <w:rPr>
@@ -11814,43 +11621,41 @@
                 <w:sz w:val="24"/>
                 <w:szCs w:val="24"/>
               </w:rPr>
-              <w:t>Θ</w:t>
+              <w:t>by</w:t>
             </w:r>
             <w:r>
               <w:rPr>
                 <w:rFonts w:cs="Times New Roman"/>
                 <w:sz w:val="24"/>
                 <w:szCs w:val="24"/>
-                <w:vertAlign w:val="superscript"/>
-              </w:rPr>
-              <w:t>(</w:t>
-            </w:r>
+              </w:rPr>
+              <w:t xml:space="preserve"> equation </w:t>
+            </w:r>
+            <w:r>
+              <w:rPr>
+                <w:rFonts w:cs="Times New Roman"/>
+                <w:sz w:val="24"/>
+                <w:szCs w:val="24"/>
+              </w:rPr>
+              <w:t>5</w:t>
+            </w:r>
+            <w:r>
+              <w:rPr>
+                <w:rFonts w:cs="Times New Roman"/>
+                <w:sz w:val="24"/>
+                <w:szCs w:val="24"/>
+              </w:rPr>
+              <w:t xml:space="preserve"> and estimated values </w:t>
+            </w:r>
+            <w:proofErr w:type="spellStart"/>
             <w:r>
               <w:rPr>
                 <w:rFonts w:cs="Times New Roman"/>
                 <w:i/>
                 <w:sz w:val="24"/>
                 <w:szCs w:val="24"/>
-                <w:vertAlign w:val="superscript"/>
-              </w:rPr>
-              <w:t>t</w:t>
-            </w:r>
-            <w:r>
-              <w:rPr>
-                <w:rFonts w:cs="Times New Roman"/>
-                <w:sz w:val="24"/>
-                <w:szCs w:val="24"/>
-                <w:vertAlign w:val="superscript"/>
-              </w:rPr>
-              <w:t>)</w:t>
-            </w:r>
-            <w:r>
-              <w:rPr>
-                <w:rFonts w:cs="Times New Roman"/>
-                <w:sz w:val="24"/>
-                <w:szCs w:val="24"/>
-              </w:rPr>
-              <w:t xml:space="preserve"> = (</w:t>
+              </w:rPr>
+              <w:t>z</w:t>
             </w:r>
             <w:r>
               <w:rPr>
@@ -11858,8 +11663,44 @@
                 <w:i/>
                 <w:sz w:val="24"/>
                 <w:szCs w:val="24"/>
-              </w:rPr>
-              <w:t>α</w:t>
+                <w:vertAlign w:val="subscript"/>
+              </w:rPr>
+              <w:t>i</w:t>
+            </w:r>
+            <w:proofErr w:type="spellEnd"/>
+            <w:r>
+              <w:rPr>
+                <w:rFonts w:cs="Times New Roman"/>
+                <w:sz w:val="24"/>
+                <w:szCs w:val="24"/>
+              </w:rPr>
+              <w:t xml:space="preserve"> </w:t>
+            </w:r>
+            <w:bookmarkStart w:id="0" w:name="_GoBack"/>
+            <w:bookmarkEnd w:id="0"/>
+            <w:r>
+              <w:rPr>
+                <w:rFonts w:cs="Times New Roman"/>
+                <w:sz w:val="24"/>
+                <w:szCs w:val="24"/>
+              </w:rPr>
+              <w:t>above</w:t>
+            </w:r>
+            <w:r>
+              <w:rPr>
+                <w:rFonts w:cs="Times New Roman"/>
+                <w:sz w:val="24"/>
+                <w:szCs w:val="24"/>
+              </w:rPr>
+              <w:t xml:space="preserve">, based on the current parameter </w:t>
+            </w:r>
+            <w:r>
+              <w:rPr>
+                <w:rFonts w:cs="Times New Roman"/>
+                <w:sz w:val="24"/>
+                <w:szCs w:val="24"/>
+              </w:rPr>
+              <w:t>Θ</w:t>
             </w:r>
             <w:r>
               <w:rPr>
@@ -11895,7 +11736,7 @@
                 <w:sz w:val="24"/>
                 <w:szCs w:val="24"/>
               </w:rPr>
-              <w:t xml:space="preserve">, </w:t>
+              <w:t xml:space="preserve"> = (</w:t>
             </w:r>
             <w:r>
               <w:rPr>
@@ -11904,7 +11745,16 @@
                 <w:sz w:val="24"/>
                 <w:szCs w:val="24"/>
               </w:rPr>
-              <w:t>β</w:t>
+              <w:t>α</w:t>
+            </w:r>
+            <w:r>
+              <w:rPr>
+                <w:rFonts w:cs="Times New Roman"/>
+                <w:sz w:val="24"/>
+                <w:szCs w:val="24"/>
+                <w:vertAlign w:val="superscript"/>
+              </w:rPr>
+              <w:t>(</w:t>
             </w:r>
             <w:r>
               <w:rPr>
@@ -11912,9 +11762,9 @@
                 <w:i/>
                 <w:sz w:val="24"/>
                 <w:szCs w:val="24"/>
-                <w:vertAlign w:val="subscript"/>
-              </w:rPr>
-              <w:t>j</w:t>
+                <w:vertAlign w:val="superscript"/>
+              </w:rPr>
+              <w:t>t</w:t>
             </w:r>
             <w:r>
               <w:rPr>
@@ -11923,7 +11773,15 @@
                 <w:szCs w:val="24"/>
                 <w:vertAlign w:val="superscript"/>
               </w:rPr>
-              <w:t>(</w:t>
+              <w:t>)</w:t>
+            </w:r>
+            <w:r>
+              <w:rPr>
+                <w:rFonts w:cs="Times New Roman"/>
+                <w:sz w:val="24"/>
+                <w:szCs w:val="24"/>
+              </w:rPr>
+              <w:t xml:space="preserve">, </w:t>
             </w:r>
             <w:r>
               <w:rPr>
@@ -11931,27 +11789,8 @@
                 <w:i/>
                 <w:sz w:val="24"/>
                 <w:szCs w:val="24"/>
-                <w:vertAlign w:val="superscript"/>
-              </w:rPr>
-              <w:t>t</w:t>
-            </w:r>
-            <w:proofErr w:type="gramStart"/>
-            <w:r>
-              <w:rPr>
-                <w:rFonts w:cs="Times New Roman"/>
-                <w:sz w:val="24"/>
-                <w:szCs w:val="24"/>
-                <w:vertAlign w:val="superscript"/>
-              </w:rPr>
-              <w:t>)</w:t>
-            </w:r>
-            <w:r>
-              <w:rPr>
-                <w:rFonts w:cs="Times New Roman"/>
-                <w:sz w:val="24"/>
-                <w:szCs w:val="24"/>
-              </w:rPr>
-              <w:t>)</w:t>
+              </w:rPr>
+              <w:t>β</w:t>
             </w:r>
             <w:r>
               <w:rPr>
@@ -11959,19 +11798,64 @@
                 <w:i/>
                 <w:sz w:val="24"/>
                 <w:szCs w:val="24"/>
-                <w:vertAlign w:val="superscript"/>
-              </w:rPr>
-              <w:t>T</w:t>
+                <w:vertAlign w:val="subscript"/>
+              </w:rPr>
+              <w:t>j</w:t>
             </w:r>
             <w:r>
               <w:rPr>
                 <w:rFonts w:cs="Times New Roman"/>
                 <w:sz w:val="24"/>
                 <w:szCs w:val="24"/>
+                <w:vertAlign w:val="superscript"/>
+              </w:rPr>
+              <w:t>(</w:t>
+            </w:r>
+            <w:r>
+              <w:rPr>
+                <w:rFonts w:cs="Times New Roman"/>
+                <w:i/>
+                <w:sz w:val="24"/>
+                <w:szCs w:val="24"/>
+                <w:vertAlign w:val="superscript"/>
+              </w:rPr>
+              <w:t>t</w:t>
+            </w:r>
+            <w:r>
+              <w:rPr>
+                <w:rFonts w:cs="Times New Roman"/>
+                <w:sz w:val="24"/>
+                <w:szCs w:val="24"/>
+                <w:vertAlign w:val="superscript"/>
+              </w:rPr>
+              <w:t>)</w:t>
+            </w:r>
+            <w:r>
+              <w:rPr>
+                <w:rFonts w:cs="Times New Roman"/>
+                <w:sz w:val="24"/>
+                <w:szCs w:val="24"/>
+              </w:rPr>
+              <w:t>)</w:t>
+            </w:r>
+            <w:r>
+              <w:rPr>
+                <w:rFonts w:cs="Times New Roman"/>
+                <w:i/>
+                <w:sz w:val="24"/>
+                <w:szCs w:val="24"/>
+                <w:vertAlign w:val="superscript"/>
+              </w:rPr>
+              <w:t>T</w:t>
+            </w:r>
+            <w:r>
+              <w:rPr>
+                <w:rFonts w:cs="Times New Roman"/>
+                <w:sz w:val="24"/>
+                <w:szCs w:val="24"/>
               </w:rPr>
               <w:t>.</w:t>
             </w:r>
-            <w:proofErr w:type="gramEnd"/>
           </w:p>
           <w:p>
             <w:pPr>
@@ -12023,8 +11907,8 @@
                   </w:rPr>
                   <m:t>=</m:t>
                 </m:r>
-                <m:sSub>
-                  <m:sSubPr>
+                <m:sSubSup>
+                  <m:sSubSupPr>
                     <m:ctrlPr>
                       <w:rPr>
                         <w:rFonts w:ascii="Cambria Math" w:hAnsi="Cambria Math" w:cs="Times New Roman"/>
@@ -12033,7 +11917,7 @@
                         <w:szCs w:val="24"/>
                       </w:rPr>
                     </m:ctrlPr>
-                  </m:sSubPr>
+                  </m:sSubSupPr>
                   <m:e>
                     <m:r>
                       <w:rPr>
@@ -12054,7 +11938,31 @@
                       <m:t>j0</m:t>
                     </m:r>
                   </m:sub>
-                </m:sSub>
+                  <m:sup>
+                    <m:d>
+                      <m:dPr>
+                        <m:ctrlPr>
+                          <w:rPr>
+                            <w:rFonts w:ascii="Cambria Math" w:hAnsi="Cambria Math" w:cs="Times New Roman"/>
+                            <w:i/>
+                            <w:sz w:val="24"/>
+                            <w:szCs w:val="24"/>
+                          </w:rPr>
+                        </m:ctrlPr>
+                      </m:dPr>
+                      <m:e>
+                        <m:r>
+                          <w:rPr>
+                            <w:rFonts w:ascii="Cambria Math" w:hAnsi="Cambria Math" w:cs="Times New Roman"/>
+                            <w:sz w:val="24"/>
+                            <w:szCs w:val="24"/>
+                          </w:rPr>
+                          <m:t>t</m:t>
+                        </m:r>
+                      </m:e>
+                    </m:d>
+                  </m:sup>
+                </m:sSubSup>
                 <m:r>
                   <w:rPr>
                     <w:rFonts w:ascii="Cambria Math" w:hAnsi="Cambria Math" w:cs="Times New Roman"/>
@@ -12063,8 +11971,8 @@
                   </w:rPr>
                   <m:t>+</m:t>
                 </m:r>
-                <m:sSub>
-                  <m:sSubPr>
+                <m:sSubSup>
+                  <m:sSubSupPr>
                     <m:ctrlPr>
                       <w:rPr>
                         <w:rFonts w:ascii="Cambria Math" w:hAnsi="Cambria Math" w:cs="Times New Roman"/>
@@ -12073,7 +11981,7 @@
                         <w:szCs w:val="24"/>
                       </w:rPr>
                     </m:ctrlPr>
-                  </m:sSubPr>
+                  </m:sSubSupPr>
                   <m:e>
                     <m:r>
                       <w:rPr>
@@ -12091,10 +11999,42 @@
                         <w:sz w:val="24"/>
                         <w:szCs w:val="24"/>
                       </w:rPr>
-                      <m:t>j1</m:t>
+                      <m:t>j</m:t>
+                    </m:r>
+                    <m:r>
+                      <w:rPr>
+                        <w:rFonts w:ascii="Cambria Math" w:hAnsi="Cambria Math" w:cs="Times New Roman"/>
+                        <w:sz w:val="24"/>
+                        <w:szCs w:val="24"/>
+                      </w:rPr>
+                      <m:t>1</m:t>
                     </m:r>
                   </m:sub>
-                </m:sSub>
+                  <m:sup>
+                    <m:d>
+                      <m:dPr>
+                        <m:ctrlPr>
+                          <w:rPr>
+                            <w:rFonts w:ascii="Cambria Math" w:hAnsi="Cambria Math" w:cs="Times New Roman"/>
+                            <w:i/>
+                            <w:sz w:val="24"/>
+                            <w:szCs w:val="24"/>
+                          </w:rPr>
+                        </m:ctrlPr>
+                      </m:dPr>
+                      <m:e>
+                        <m:r>
+                          <w:rPr>
+                            <w:rFonts w:ascii="Cambria Math" w:hAnsi="Cambria Math" w:cs="Times New Roman"/>
+                            <w:sz w:val="24"/>
+                            <w:szCs w:val="24"/>
+                          </w:rPr>
+                          <m:t>t</m:t>
+                        </m:r>
+                      </m:e>
+                    </m:d>
+                  </m:sup>
+                </m:sSubSup>
                 <m:sSub>
                   <m:sSubPr>
                     <m:ctrlPr>
@@ -12132,6 +12072,657 @@
           </w:p>
           <w:p>
             <w:pPr>
+              <w:ind w:left="720"/>
+              <w:rPr>
+                <w:rFonts w:cs="Times New Roman"/>
+                <w:sz w:val="24"/>
+                <w:szCs w:val="24"/>
+              </w:rPr>
+            </w:pPr>
+            <w:r>
+              <w:rPr>
+                <w:rFonts w:cs="Times New Roman"/>
+                <w:sz w:val="24"/>
+                <w:szCs w:val="24"/>
+              </w:rPr>
+              <w:t xml:space="preserve">For </w:t>
+            </w:r>
+            <w:r>
+              <w:rPr>
+                <w:rFonts w:cs="Times New Roman"/>
+                <w:sz w:val="24"/>
+                <w:szCs w:val="24"/>
+              </w:rPr>
+              <w:t>balancing</w:t>
+            </w:r>
+            <w:r>
+              <w:rPr>
+                <w:rFonts w:cs="Times New Roman"/>
+                <w:sz w:val="24"/>
+                <w:szCs w:val="24"/>
+              </w:rPr>
+              <w:t xml:space="preserve"> both </w:t>
+            </w:r>
+            <w:proofErr w:type="gramStart"/>
+            <w:r>
+              <w:rPr>
+                <w:i/>
+                <w:sz w:val="24"/>
+                <w:szCs w:val="24"/>
+              </w:rPr>
+              <w:t>P</w:t>
+            </w:r>
+            <w:r>
+              <w:rPr>
+                <w:sz w:val="24"/>
+                <w:szCs w:val="24"/>
+              </w:rPr>
+              <w:t>(</w:t>
+            </w:r>
+            <w:proofErr w:type="gramEnd"/>
+            <w:r>
+              <w:rPr>
+                <w:i/>
+                <w:sz w:val="24"/>
+                <w:szCs w:val="24"/>
+              </w:rPr>
+              <w:t>Z</w:t>
+            </w:r>
+            <w:r>
+              <w:rPr>
+                <w:sz w:val="24"/>
+                <w:szCs w:val="24"/>
+              </w:rPr>
+              <w:t xml:space="preserve"> | </w:t>
+            </w:r>
+            <w:r>
+              <w:rPr>
+                <w:i/>
+                <w:sz w:val="24"/>
+                <w:szCs w:val="24"/>
+              </w:rPr>
+              <w:t>X</w:t>
+            </w:r>
+            <w:r>
+              <w:rPr>
+                <w:sz w:val="24"/>
+                <w:szCs w:val="24"/>
+              </w:rPr>
+              <w:t xml:space="preserve">, </w:t>
+            </w:r>
+            <w:r>
+              <w:rPr>
+                <w:rFonts w:cs="Times New Roman"/>
+                <w:i/>
+                <w:sz w:val="24"/>
+                <w:szCs w:val="24"/>
+              </w:rPr>
+              <w:t>α</w:t>
+            </w:r>
+            <w:r>
+              <w:rPr>
+                <w:sz w:val="24"/>
+                <w:szCs w:val="24"/>
+              </w:rPr>
+              <w:t>)</w:t>
+            </w:r>
+            <w:r>
+              <w:rPr>
+                <w:sz w:val="24"/>
+                <w:szCs w:val="24"/>
+              </w:rPr>
+              <w:t xml:space="preserve"> and </w:t>
+            </w:r>
+            <w:proofErr w:type="spellStart"/>
+            <w:r>
+              <w:rPr>
+                <w:i/>
+                <w:sz w:val="24"/>
+                <w:szCs w:val="24"/>
+              </w:rPr>
+              <w:t>P</w:t>
+            </w:r>
+            <w:r>
+              <w:rPr>
+                <w:i/>
+                <w:sz w:val="24"/>
+                <w:szCs w:val="24"/>
+                <w:vertAlign w:val="subscript"/>
+              </w:rPr>
+              <w:t>j</w:t>
+            </w:r>
+            <w:proofErr w:type="spellEnd"/>
+            <w:r>
+              <w:rPr>
+                <w:sz w:val="24"/>
+                <w:szCs w:val="24"/>
+              </w:rPr>
+              <w:t>(</w:t>
+            </w:r>
+            <w:proofErr w:type="spellStart"/>
+            <w:r>
+              <w:rPr>
+                <w:i/>
+                <w:sz w:val="24"/>
+                <w:szCs w:val="24"/>
+              </w:rPr>
+              <w:t>X</w:t>
+            </w:r>
+            <w:r>
+              <w:rPr>
+                <w:i/>
+                <w:sz w:val="24"/>
+                <w:szCs w:val="24"/>
+                <w:vertAlign w:val="subscript"/>
+              </w:rPr>
+              <w:t>j</w:t>
+            </w:r>
+            <w:proofErr w:type="spellEnd"/>
+            <w:r>
+              <w:rPr>
+                <w:sz w:val="24"/>
+                <w:szCs w:val="24"/>
+              </w:rPr>
+              <w:t xml:space="preserve"> | </w:t>
+            </w:r>
+            <w:r>
+              <w:rPr>
+                <w:i/>
+                <w:sz w:val="24"/>
+                <w:szCs w:val="24"/>
+              </w:rPr>
+              <w:t>Z</w:t>
+            </w:r>
+            <w:r>
+              <w:rPr>
+                <w:sz w:val="24"/>
+                <w:szCs w:val="24"/>
+              </w:rPr>
+              <w:t xml:space="preserve">, </w:t>
+            </w:r>
+            <w:r>
+              <w:rPr>
+                <w:rFonts w:cs="Times New Roman"/>
+                <w:i/>
+                <w:sz w:val="24"/>
+                <w:szCs w:val="24"/>
+              </w:rPr>
+              <w:t>β</w:t>
+            </w:r>
+            <w:r>
+              <w:rPr>
+                <w:rFonts w:cs="Times New Roman"/>
+                <w:i/>
+                <w:sz w:val="24"/>
+                <w:szCs w:val="24"/>
+                <w:vertAlign w:val="subscript"/>
+              </w:rPr>
+              <w:t>j</w:t>
+            </w:r>
+            <w:r>
+              <w:rPr>
+                <w:sz w:val="24"/>
+                <w:szCs w:val="24"/>
+              </w:rPr>
+              <w:t>)</w:t>
+            </w:r>
+            <w:r>
+              <w:rPr>
+                <w:sz w:val="24"/>
+                <w:szCs w:val="24"/>
+              </w:rPr>
+              <w:t xml:space="preserve">, </w:t>
+            </w:r>
+            <w:r>
+              <w:rPr>
+                <w:rFonts w:cs="Times New Roman"/>
+                <w:sz w:val="24"/>
+                <w:szCs w:val="24"/>
+              </w:rPr>
+              <w:t>m</w:t>
+            </w:r>
+            <w:r>
+              <w:rPr>
+                <w:rFonts w:cs="Times New Roman"/>
+                <w:sz w:val="24"/>
+                <w:szCs w:val="24"/>
+              </w:rPr>
+              <w:t xml:space="preserve">issing values </w:t>
+            </w:r>
+            <w:proofErr w:type="spellStart"/>
+            <w:r>
+              <w:rPr>
+                <w:rFonts w:cs="Times New Roman"/>
+                <w:i/>
+                <w:sz w:val="24"/>
+                <w:szCs w:val="24"/>
+              </w:rPr>
+              <w:t>z</w:t>
+            </w:r>
+            <w:r>
+              <w:rPr>
+                <w:rFonts w:cs="Times New Roman"/>
+                <w:i/>
+                <w:sz w:val="24"/>
+                <w:szCs w:val="24"/>
+                <w:vertAlign w:val="subscript"/>
+              </w:rPr>
+              <w:t>i</w:t>
+            </w:r>
+            <w:proofErr w:type="spellEnd"/>
+            <w:r>
+              <w:rPr>
+                <w:rFonts w:cs="Times New Roman"/>
+                <w:sz w:val="24"/>
+                <w:szCs w:val="24"/>
+              </w:rPr>
+              <w:t xml:space="preserve"> </w:t>
+            </w:r>
+            <w:r>
+              <w:rPr>
+                <w:rFonts w:cs="Times New Roman"/>
+                <w:sz w:val="24"/>
+                <w:szCs w:val="24"/>
+              </w:rPr>
+              <w:t xml:space="preserve">are re-estimated </w:t>
+            </w:r>
+            <w:r>
+              <w:rPr>
+                <w:rFonts w:cs="Times New Roman"/>
+                <w:sz w:val="24"/>
+                <w:szCs w:val="24"/>
+              </w:rPr>
+              <w:t xml:space="preserve">by </w:t>
+            </w:r>
+            <w:r>
+              <w:rPr>
+                <w:rFonts w:cs="Times New Roman"/>
+                <w:sz w:val="24"/>
+                <w:szCs w:val="24"/>
+              </w:rPr>
+              <w:t xml:space="preserve">equation 4 </w:t>
+            </w:r>
+            <w:r>
+              <w:rPr>
+                <w:rFonts w:cs="Times New Roman"/>
+                <w:sz w:val="24"/>
+                <w:szCs w:val="24"/>
+              </w:rPr>
+              <w:t xml:space="preserve">and </w:t>
+            </w:r>
+            <w:r>
+              <w:rPr>
+                <w:rFonts w:cs="Times New Roman"/>
+                <w:sz w:val="24"/>
+                <w:szCs w:val="24"/>
+              </w:rPr>
+              <w:t xml:space="preserve">estimated values </w:t>
+            </w:r>
+            <w:proofErr w:type="spellStart"/>
+            <w:r>
+              <w:rPr>
+                <w:rFonts w:cs="Times New Roman"/>
+                <w:i/>
+                <w:sz w:val="24"/>
+                <w:szCs w:val="24"/>
+              </w:rPr>
+              <w:t>x</w:t>
+            </w:r>
+            <w:r>
+              <w:rPr>
+                <w:rFonts w:cs="Times New Roman"/>
+                <w:i/>
+                <w:sz w:val="24"/>
+                <w:szCs w:val="24"/>
+                <w:vertAlign w:val="subscript"/>
+              </w:rPr>
+              <w:t>ij</w:t>
+            </w:r>
+            <w:proofErr w:type="spellEnd"/>
+            <w:r>
+              <w:rPr>
+                <w:rFonts w:cs="Times New Roman"/>
+                <w:sz w:val="24"/>
+                <w:szCs w:val="24"/>
+              </w:rPr>
+              <w:t xml:space="preserve"> </w:t>
+            </w:r>
+            <w:r>
+              <w:rPr>
+                <w:rFonts w:cs="Times New Roman"/>
+                <w:sz w:val="24"/>
+                <w:szCs w:val="24"/>
+              </w:rPr>
+              <w:t>above</w:t>
+            </w:r>
+            <w:r>
+              <w:rPr>
+                <w:rFonts w:cs="Times New Roman"/>
+                <w:sz w:val="24"/>
+                <w:szCs w:val="24"/>
+              </w:rPr>
+              <w:t>, based on the current parameter Θ</w:t>
+            </w:r>
+            <w:r>
+              <w:rPr>
+                <w:rFonts w:cs="Times New Roman"/>
+                <w:sz w:val="24"/>
+                <w:szCs w:val="24"/>
+                <w:vertAlign w:val="superscript"/>
+              </w:rPr>
+              <w:t>(</w:t>
+            </w:r>
+            <w:r>
+              <w:rPr>
+                <w:rFonts w:cs="Times New Roman"/>
+                <w:i/>
+                <w:sz w:val="24"/>
+                <w:szCs w:val="24"/>
+                <w:vertAlign w:val="superscript"/>
+              </w:rPr>
+              <w:t>t</w:t>
+            </w:r>
+            <w:r>
+              <w:rPr>
+                <w:rFonts w:cs="Times New Roman"/>
+                <w:sz w:val="24"/>
+                <w:szCs w:val="24"/>
+                <w:vertAlign w:val="superscript"/>
+              </w:rPr>
+              <w:t>)</w:t>
+            </w:r>
+            <w:r>
+              <w:rPr>
+                <w:rFonts w:cs="Times New Roman"/>
+                <w:sz w:val="24"/>
+                <w:szCs w:val="24"/>
+              </w:rPr>
+              <w:t xml:space="preserve"> = (</w:t>
+            </w:r>
+            <w:r>
+              <w:rPr>
+                <w:rFonts w:cs="Times New Roman"/>
+                <w:i/>
+                <w:sz w:val="24"/>
+                <w:szCs w:val="24"/>
+              </w:rPr>
+              <w:t>α</w:t>
+            </w:r>
+            <w:r>
+              <w:rPr>
+                <w:rFonts w:cs="Times New Roman"/>
+                <w:sz w:val="24"/>
+                <w:szCs w:val="24"/>
+                <w:vertAlign w:val="superscript"/>
+              </w:rPr>
+              <w:t>(</w:t>
+            </w:r>
+            <w:r>
+              <w:rPr>
+                <w:rFonts w:cs="Times New Roman"/>
+                <w:i/>
+                <w:sz w:val="24"/>
+                <w:szCs w:val="24"/>
+                <w:vertAlign w:val="superscript"/>
+              </w:rPr>
+              <w:t>t</w:t>
+            </w:r>
+            <w:r>
+              <w:rPr>
+                <w:rFonts w:cs="Times New Roman"/>
+                <w:sz w:val="24"/>
+                <w:szCs w:val="24"/>
+                <w:vertAlign w:val="superscript"/>
+              </w:rPr>
+              <w:t>)</w:t>
+            </w:r>
+            <w:r>
+              <w:rPr>
+                <w:rFonts w:cs="Times New Roman"/>
+                <w:sz w:val="24"/>
+                <w:szCs w:val="24"/>
+              </w:rPr>
+              <w:t xml:space="preserve">, </w:t>
+            </w:r>
+            <w:r>
+              <w:rPr>
+                <w:rFonts w:cs="Times New Roman"/>
+                <w:i/>
+                <w:sz w:val="24"/>
+                <w:szCs w:val="24"/>
+              </w:rPr>
+              <w:t>β</w:t>
+            </w:r>
+            <w:r>
+              <w:rPr>
+                <w:rFonts w:cs="Times New Roman"/>
+                <w:i/>
+                <w:sz w:val="24"/>
+                <w:szCs w:val="24"/>
+                <w:vertAlign w:val="subscript"/>
+              </w:rPr>
+              <w:t>j</w:t>
+            </w:r>
+            <w:r>
+              <w:rPr>
+                <w:rFonts w:cs="Times New Roman"/>
+                <w:sz w:val="24"/>
+                <w:szCs w:val="24"/>
+                <w:vertAlign w:val="superscript"/>
+              </w:rPr>
+              <w:t>(</w:t>
+            </w:r>
+            <w:r>
+              <w:rPr>
+                <w:rFonts w:cs="Times New Roman"/>
+                <w:i/>
+                <w:sz w:val="24"/>
+                <w:szCs w:val="24"/>
+                <w:vertAlign w:val="superscript"/>
+              </w:rPr>
+              <w:t>t</w:t>
+            </w:r>
+            <w:r>
+              <w:rPr>
+                <w:rFonts w:cs="Times New Roman"/>
+                <w:sz w:val="24"/>
+                <w:szCs w:val="24"/>
+                <w:vertAlign w:val="superscript"/>
+              </w:rPr>
+              <w:t>)</w:t>
+            </w:r>
+            <w:r>
+              <w:rPr>
+                <w:rFonts w:cs="Times New Roman"/>
+                <w:sz w:val="24"/>
+                <w:szCs w:val="24"/>
+              </w:rPr>
+              <w:t>)</w:t>
+            </w:r>
+            <w:r>
+              <w:rPr>
+                <w:rFonts w:cs="Times New Roman"/>
+                <w:i/>
+                <w:sz w:val="24"/>
+                <w:szCs w:val="24"/>
+                <w:vertAlign w:val="superscript"/>
+              </w:rPr>
+              <w:t>T</w:t>
+            </w:r>
+            <w:r>
+              <w:rPr>
+                <w:rFonts w:cs="Times New Roman"/>
+                <w:sz w:val="24"/>
+                <w:szCs w:val="24"/>
+              </w:rPr>
+              <w:t>.</w:t>
+            </w:r>
+          </w:p>
+          <w:p>
+            <w:pPr>
+              <w:ind w:left="720"/>
+              <w:rPr>
+                <w:rFonts w:cs="Times New Roman"/>
+                <w:sz w:val="24"/>
+                <w:szCs w:val="24"/>
+              </w:rPr>
+            </w:pPr>
+            <m:oMathPara>
+              <m:oMath>
+                <m:sSub>
+                  <m:sSubPr>
+                    <m:ctrlPr>
+                      <w:rPr>
+                        <w:rFonts w:ascii="Cambria Math" w:hAnsi="Cambria Math" w:cs="Times New Roman"/>
+                        <w:i/>
+                        <w:szCs w:val="24"/>
+                      </w:rPr>
+                    </m:ctrlPr>
+                  </m:sSubPr>
+                  <m:e>
+                    <m:r>
+                      <w:rPr>
+                        <w:rFonts w:ascii="Cambria Math" w:hAnsi="Cambria Math" w:cs="Times New Roman"/>
+                        <w:szCs w:val="24"/>
+                      </w:rPr>
+                      <m:t>z</m:t>
+                    </m:r>
+                  </m:e>
+                  <m:sub>
+                    <m:r>
+                      <w:rPr>
+                        <w:rFonts w:ascii="Cambria Math" w:hAnsi="Cambria Math" w:cs="Times New Roman"/>
+                        <w:szCs w:val="24"/>
+                      </w:rPr>
+                      <m:t>i</m:t>
+                    </m:r>
+                  </m:sub>
+                </m:sSub>
+                <m:r>
+                  <w:rPr>
+                    <w:rFonts w:ascii="Cambria Math" w:hAnsi="Cambria Math" w:cs="Times New Roman"/>
+                    <w:szCs w:val="24"/>
+                  </w:rPr>
+                  <m:t>=</m:t>
+                </m:r>
+                <m:nary>
+                  <m:naryPr>
+                    <m:chr m:val="∑"/>
+                    <m:limLoc m:val="undOvr"/>
+                    <m:ctrlPr>
+                      <w:rPr>
+                        <w:rFonts w:ascii="Cambria Math" w:hAnsi="Cambria Math" w:cs="Times New Roman"/>
+                        <w:i/>
+                        <w:szCs w:val="24"/>
+                      </w:rPr>
+                    </m:ctrlPr>
+                  </m:naryPr>
+                  <m:sub>
+                    <m:r>
+                      <w:rPr>
+                        <w:rFonts w:ascii="Cambria Math" w:hAnsi="Cambria Math" w:cs="Times New Roman"/>
+                        <w:szCs w:val="24"/>
+                      </w:rPr>
+                      <m:t>j=1</m:t>
+                    </m:r>
+                  </m:sub>
+                  <m:sup>
+                    <m:r>
+                      <w:rPr>
+                        <w:rFonts w:ascii="Cambria Math" w:hAnsi="Cambria Math" w:cs="Times New Roman"/>
+                        <w:szCs w:val="24"/>
+                      </w:rPr>
+                      <m:t>n</m:t>
+                    </m:r>
+                  </m:sup>
+                  <m:e>
+                    <m:sSubSup>
+                      <m:sSubSupPr>
+                        <m:ctrlPr>
+                          <w:rPr>
+                            <w:rFonts w:ascii="Cambria Math" w:hAnsi="Cambria Math" w:cs="Times New Roman"/>
+                            <w:i/>
+                            <w:szCs w:val="24"/>
+                          </w:rPr>
+                        </m:ctrlPr>
+                      </m:sSubSupPr>
+                      <m:e>
+                        <m:r>
+                          <w:rPr>
+                            <w:rFonts w:ascii="Cambria Math" w:hAnsi="Cambria Math" w:cs="Times New Roman"/>
+                            <w:szCs w:val="24"/>
+                          </w:rPr>
+                          <m:t>α</m:t>
+                        </m:r>
+                      </m:e>
+                      <m:sub>
+                        <m:r>
+                          <w:rPr>
+                            <w:rFonts w:ascii="Cambria Math" w:hAnsi="Cambria Math" w:cs="Times New Roman"/>
+                            <w:szCs w:val="24"/>
+                          </w:rPr>
+                          <m:t>j</m:t>
+                        </m:r>
+                      </m:sub>
+                      <m:sup>
+                        <m:d>
+                          <m:dPr>
+                            <m:ctrlPr>
+                              <w:rPr>
+                                <w:rFonts w:ascii="Cambria Math" w:hAnsi="Cambria Math" w:cs="Times New Roman"/>
+                                <w:i/>
+                                <w:szCs w:val="24"/>
+                              </w:rPr>
+                            </m:ctrlPr>
+                          </m:dPr>
+                          <m:e>
+                            <m:r>
+                              <w:rPr>
+                                <w:rFonts w:ascii="Cambria Math" w:hAnsi="Cambria Math" w:cs="Times New Roman"/>
+                                <w:szCs w:val="24"/>
+                              </w:rPr>
+                              <m:t>t</m:t>
+                            </m:r>
+                          </m:e>
+                        </m:d>
+                      </m:sup>
+                    </m:sSubSup>
+                    <m:sSub>
+                      <m:sSubPr>
+                        <m:ctrlPr>
+                          <w:rPr>
+                            <w:rFonts w:ascii="Cambria Math" w:hAnsi="Cambria Math" w:cs="Times New Roman"/>
+                            <w:i/>
+                            <w:szCs w:val="24"/>
+                          </w:rPr>
+                        </m:ctrlPr>
+                      </m:sSubPr>
+                      <m:e>
+                        <m:r>
+                          <w:rPr>
+                            <w:rFonts w:ascii="Cambria Math" w:hAnsi="Cambria Math" w:cs="Times New Roman"/>
+                            <w:szCs w:val="24"/>
+                          </w:rPr>
+                          <m:t>x</m:t>
+                        </m:r>
+                      </m:e>
+                      <m:sub>
+                        <m:r>
+                          <w:rPr>
+                            <w:rFonts w:ascii="Cambria Math" w:hAnsi="Cambria Math" w:cs="Times New Roman"/>
+                            <w:szCs w:val="24"/>
+                          </w:rPr>
+                          <m:t>ij</m:t>
+                        </m:r>
+                      </m:sub>
+                    </m:sSub>
+                  </m:e>
+                </m:nary>
+              </m:oMath>
+            </m:oMathPara>
+          </w:p>
+          <w:p>
+            <w:pPr>
               <w:pStyle w:val="ListParagraph"/>
               <w:numPr>
                 <w:ilvl w:val="0"/>
@@ -12152,15 +12743,7 @@
                 <w:sz w:val="24"/>
                 <w:szCs w:val="24"/>
               </w:rPr>
-              <w:t>T</w:t>
-            </w:r>
-            <w:r>
-              <w:rPr>
-                <w:rFonts w:cs="Times New Roman"/>
-                <w:sz w:val="24"/>
-                <w:szCs w:val="24"/>
-              </w:rPr>
-              <w:t>he next parameter Θ</w:t>
+              <w:t>The next parameter Θ</w:t>
             </w:r>
             <w:r>
               <w:rPr>
@@ -12752,21 +13335,7 @@
           <w:rFonts w:cs="Times New Roman"/>
           <w:szCs w:val="24"/>
         </w:rPr>
-        <w:t xml:space="preserve"> = 0.00</w:t>
-      </w:r>
-      <w:r>
-        <w:rPr>
-          <w:rFonts w:cs="Times New Roman"/>
-          <w:szCs w:val="24"/>
-        </w:rPr>
-        <w:t>5</w:t>
-      </w:r>
-      <w:r>
-        <w:rPr>
-          <w:rFonts w:cs="Times New Roman"/>
-          <w:szCs w:val="24"/>
-        </w:rPr>
-        <w:t>. The smaller the terminated threshold is, the more accurate the algorithm is.</w:t>
+        <w:t xml:space="preserve"> = 0.005. The smaller the terminated threshold is, the more accurate the algorithm is.</w:t>
       </w:r>
     </w:p>
     <w:p>
@@ -12774,13 +13343,7 @@
         <w:ind w:firstLine="360"/>
       </w:pPr>
       <w:r>
-        <w:t xml:space="preserve">An technique </w:t>
-      </w:r>
-      <w:r>
-        <w:t xml:space="preserve">to improve the convergence of </w:t>
-      </w:r>
-      <w:r>
-        <w:t xml:space="preserve">REM is to initialize the parameter </w:t>
+        <w:t xml:space="preserve">An technique to improve the convergence of REM is to initialize the parameter </w:t>
       </w:r>
       <w:proofErr w:type="gramStart"/>
       <w:r>
@@ -12946,19 +13509,11 @@
         <w:t>X</w:t>
       </w:r>
       <w:r>
-        <w:t xml:space="preserve">’ be the complete matrix of ultrasound measures, which is created by removing </w:t>
-      </w:r>
-      <w:r>
-        <w:t xml:space="preserve">all </w:t>
-      </w:r>
-      <w:r>
-        <w:t xml:space="preserve">rows whose </w:t>
-      </w:r>
-      <w:r>
-        <w:t>values</w:t>
-      </w:r>
-      <w:r>
-        <w:t xml:space="preserve"> are missing from </w:t>
+        <w:t xml:space="preserve">’ be the complete matrix of ultrasound measures, which is created by removing all </w:t>
+      </w:r>
+      <w:r>
+        <w:lastRenderedPageBreak/>
+        <w:t xml:space="preserve">rows whose values are missing from </w:t>
       </w:r>
       <w:r>
         <w:rPr>
@@ -12978,13 +13533,7 @@
         <w:t>Z</w:t>
       </w:r>
       <w:r>
-        <w:t xml:space="preserve">’ be the complete matrix of fetal </w:t>
-      </w:r>
-      <w:r>
-        <w:t>weights</w:t>
-      </w:r>
-      <w:r>
-        <w:t xml:space="preserve">, which is created by removing rows whose weights are missing from </w:t>
+        <w:t xml:space="preserve">’ be the complete matrix of fetal weights, which is created by removing rows whose weights are missing from </w:t>
       </w:r>
       <w:r>
         <w:rPr>
@@ -13808,7 +14357,6 @@
     </w:tbl>
     <w:p>
       <w:r>
-        <w:lastRenderedPageBreak/>
         <w:t xml:space="preserve">Where </w:t>
       </w:r>
       <w:r>
@@ -13819,16 +14367,7 @@
         <w:t>z</w:t>
       </w:r>
       <w:r>
-        <w:t xml:space="preserve">’ </w:t>
-      </w:r>
-      <w:r>
-        <w:t>is</w:t>
-      </w:r>
-      <w:r>
-        <w:t xml:space="preserve"> the complete vector of non-missing weights</w:t>
-      </w:r>
-      <w:r>
-        <w:t xml:space="preserve"> and </w:t>
+        <w:t xml:space="preserve">’ is the complete vector of non-missing weights and </w:t>
       </w:r>
       <w:proofErr w:type="spellStart"/>
       <w:r>
@@ -13850,13 +14389,7 @@
         <w:t>’</w:t>
       </w:r>
       <w:r>
-        <w:t xml:space="preserve"> is </w:t>
-      </w:r>
-      <w:r>
-        <w:t xml:space="preserve">the complete vector of </w:t>
-      </w:r>
-      <w:r>
-        <w:t>non-missing measures.</w:t>
+        <w:t xml:space="preserve"> is the complete vector of non-missing measures.</w:t>
       </w:r>
       <w:r>
         <w:t xml:space="preserve"> Equation </w:t>
@@ -13868,10 +14401,7 @@
         <w:t xml:space="preserve"> is variant of </w:t>
       </w:r>
       <w:r>
-        <w:t xml:space="preserve">equation 6 </w:t>
-      </w:r>
-      <w:r>
-        <w:t xml:space="preserve">where </w:t>
+        <w:t xml:space="preserve">equation 6 where </w:t>
       </w:r>
       <w:r>
         <w:rPr>
@@ -13910,84 +14440,79 @@
       </w:r>
       <w:proofErr w:type="spellEnd"/>
       <w:r>
+        <w:t xml:space="preserve">, and </w:t>
+      </w:r>
+      <w:r>
+        <w:rPr>
+          <w:b/>
+          <w:i/>
+        </w:rPr>
+        <w:t>z</w:t>
+      </w:r>
+      <w:r>
+        <w:t xml:space="preserve"> are replaced by </w:t>
+      </w:r>
+      <w:r>
+        <w:rPr>
+          <w:b/>
+          <w:i/>
+        </w:rPr>
+        <w:t>X</w:t>
+      </w:r>
+      <w:r>
+        <w:t>’</w:t>
+      </w:r>
+      <w:r>
         <w:t xml:space="preserve">, </w:t>
       </w:r>
       <w:r>
-        <w:t xml:space="preserve">and </w:t>
-      </w:r>
-      <w:r>
         <w:rPr>
           <w:b/>
           <w:i/>
         </w:rPr>
+        <w:t>Z</w:t>
+      </w:r>
+      <w:r>
+        <w:t>’</w:t>
+      </w:r>
+      <w:r>
+        <w:t xml:space="preserve">, </w:t>
+      </w:r>
+      <w:proofErr w:type="spellStart"/>
+      <w:r>
+        <w:rPr>
+          <w:b/>
+          <w:i/>
+        </w:rPr>
+        <w:t>x</w:t>
+      </w:r>
+      <w:r>
+        <w:rPr>
+          <w:i/>
+          <w:vertAlign w:val="subscript"/>
+        </w:rPr>
+        <w:t>j</w:t>
+      </w:r>
+      <w:proofErr w:type="spellEnd"/>
+      <w:r>
+        <w:t>’</w:t>
+      </w:r>
+      <w:r>
+        <w:t xml:space="preserve">, and </w:t>
+      </w:r>
+      <w:r>
+        <w:rPr>
+          <w:b/>
+          <w:i/>
+        </w:rPr>
         <w:t>z</w:t>
       </w:r>
       <w:r>
-        <w:t xml:space="preserve"> are replaced by </w:t>
-      </w:r>
-      <w:r>
-        <w:rPr>
-          <w:b/>
-          <w:i/>
-        </w:rPr>
-        <w:t>X</w:t>
-      </w:r>
-      <w:r>
         <w:t>’</w:t>
       </w:r>
       <w:r>
-        <w:t xml:space="preserve">, </w:t>
-      </w:r>
-      <w:r>
-        <w:rPr>
-          <w:b/>
-          <w:i/>
-        </w:rPr>
-        <w:t>Z</w:t>
-      </w:r>
-      <w:r>
-        <w:t>’</w:t>
-      </w:r>
-      <w:r>
-        <w:t xml:space="preserve">, </w:t>
-      </w:r>
-      <w:proofErr w:type="spellStart"/>
-      <w:r>
-        <w:rPr>
-          <w:b/>
-          <w:i/>
-        </w:rPr>
-        <w:t>x</w:t>
-      </w:r>
-      <w:r>
-        <w:rPr>
-          <w:i/>
-          <w:vertAlign w:val="subscript"/>
-        </w:rPr>
-        <w:t>j</w:t>
-      </w:r>
-      <w:proofErr w:type="spellEnd"/>
-      <w:r>
-        <w:t>’</w:t>
-      </w:r>
-      <w:r>
-        <w:t xml:space="preserve">, and </w:t>
-      </w:r>
-      <w:r>
-        <w:rPr>
-          <w:b/>
-          <w:i/>
-        </w:rPr>
-        <w:t>z</w:t>
-      </w:r>
-      <w:r>
-        <w:t>’</w:t>
-      </w:r>
-      <w:r>
         <w:t>.</w:t>
       </w:r>
-      <w:bookmarkStart w:id="0" w:name="_GoBack"/>
-      <w:bookmarkEnd w:id="0"/>
     </w:p>
     <w:p>
       <w:pPr>
@@ -14639,6 +15164,7 @@
           <w:szCs w:val="28"/>
           <w:lang w:eastAsia="en-US"/>
         </w:rPr>
+        <w:lastRenderedPageBreak/>
         <w:t>Materials and Methods (Heading 2)</w:t>
       </w:r>
     </w:p>
@@ -14698,11 +15224,7 @@
         <w:t xml:space="preserve">need to be </w:t>
       </w:r>
       <w:r>
-        <w:t xml:space="preserve">described. </w:t>
-      </w:r>
-      <w:r>
-        <w:lastRenderedPageBreak/>
-        <w:t xml:space="preserve">You need explain how you studied the </w:t>
+        <w:t xml:space="preserve">described. You need explain how you studied the </w:t>
       </w:r>
       <w:r>
         <w:rPr>
@@ -15671,6 +16193,7 @@
           <w:noProof/>
           <w:szCs w:val="24"/>
         </w:rPr>
+        <w:lastRenderedPageBreak/>
         <w:drawing>
           <wp:inline distT="0" distB="0" distL="0" distR="0">
             <wp:extent cx="2276475" cy="2009775"/>
@@ -16569,6 +17092,7 @@
           <w:rFonts w:cs="Times New Roman"/>
           <w:szCs w:val="24"/>
         </w:rPr>
+        <w:lastRenderedPageBreak/>
         <w:t>Journal Articles:</w:t>
       </w:r>
     </w:p>
@@ -16731,7 +17255,6 @@
           <w:rFonts w:cs="Times New Roman"/>
           <w:szCs w:val="24"/>
         </w:rPr>
-        <w:lastRenderedPageBreak/>
         <w:t>[</w:t>
       </w:r>
       <w:r>
@@ -19034,7 +19557,7 @@
 </file>
 
 <file path=customXml/itemProps1.xml><?xml version="1.0" encoding="utf-8"?>
-<ds:datastoreItem xmlns:ds="http://schemas.openxmlformats.org/officeDocument/2006/customXml" ds:itemID="{9A6A9F3B-7D43-483B-9DA3-2DBDAAAE6EB8}">
+<ds:datastoreItem xmlns:ds="http://schemas.openxmlformats.org/officeDocument/2006/customXml" ds:itemID="{754938BC-2BEB-421F-B855-CC89814C3B21}">
   <ds:schemaRefs>
     <ds:schemaRef ds:uri="http://schemas.openxmlformats.org/officeDocument/2006/bibliography"/>
   </ds:schemaRefs>

</xml_diff>

<commit_message>
Update REM source code version 1.0 build 2018.07.05
Update REM source code version 1.0 build 2018.07.05
</commit_message>
<xml_diff>
--- a/2_design/RegressionEM.docx
+++ b/2_design/RegressionEM.docx
@@ -14,8 +14,6 @@
           <w:lang w:eastAsia="zh-CN"/>
         </w:rPr>
       </w:pPr>
-      <w:bookmarkStart w:id="0" w:name="_GoBack"/>
-      <w:bookmarkEnd w:id="0"/>
       <w:r>
         <w:rPr>
           <w:rFonts w:eastAsia="Microsoft YaHei"/>
@@ -2955,7 +2953,7 @@
           <w:rFonts w:cs="Times New Roman"/>
           <w:szCs w:val="24"/>
         </w:rPr>
-        <w:t xml:space="preserve"> The maximum likelihood method aims to construct regression model by maximizing the likelihood function. EM algorithm is a variant of maximum likelihood method, which has two steps such as expectation step (E-step) and maximization step (M-step). In E-step, multiple entries are created in an augmented dataset for each observation of missing values and then probability of the observation is estimated based on current parameter</w:t>
+        <w:t xml:space="preserve"> The maximum likelihood method aims to construct regression model by maximizing likelihood function. EM algorithm is a variant of maximum likelihood method, which has two steps such as expectation step (E-step) and maximization step (M-step). In E-step, multiple entries are created in an augmented dataset for each observation of missing values and then probability of the observation is estimated based on current parameter</w:t>
       </w:r>
       <w:r>
         <w:rPr>
@@ -3704,7 +3702,7 @@
         </w:rPr>
         <w:t xml:space="preserve">regression model </w:t>
       </w:r>
-      <w:bookmarkStart w:id="1" w:name="_Hlk518500125"/>
+      <w:bookmarkStart w:id="0" w:name="_Hlk518500125"/>
       <w:r>
         <w:rPr>
           <w:rFonts w:cs="Times New Roman"/>
@@ -3843,7 +3841,7 @@
         </w:rPr>
         <w:t xml:space="preserve"> </w:t>
       </w:r>
-      <w:bookmarkEnd w:id="1"/>
+      <w:bookmarkEnd w:id="0"/>
       <w:r>
         <w:rPr>
           <w:rFonts w:cs="Times New Roman"/>
@@ -5063,7 +5061,7 @@
         </w:rPr>
         <w:t xml:space="preserve">regression model </w:t>
       </w:r>
-      <w:bookmarkStart w:id="2" w:name="_Hlk518500144"/>
+      <w:bookmarkStart w:id="1" w:name="_Hlk518500144"/>
       <w:proofErr w:type="spellStart"/>
       <w:r>
         <w:rPr>
@@ -5156,7 +5154,7 @@
         </w:rPr>
         <w:t>Z</w:t>
       </w:r>
-      <w:bookmarkEnd w:id="2"/>
+      <w:bookmarkEnd w:id="1"/>
       <w:r>
         <w:rPr>
           <w:rFonts w:cs="Times New Roman"/>
@@ -30423,7 +30421,7 @@
       </w:tblPr>
       <w:tblGrid>
         <w:gridCol w:w="603"/>
-        <w:gridCol w:w="7553"/>
+        <w:gridCol w:w="7540"/>
       </w:tblGrid>
       <w:tr>
         <w:trPr>
@@ -30515,10 +30513,18 @@
             </w:pPr>
             <w:r>
               <w:rPr>
-                <w:sz w:val="24"/>
-                <w:szCs w:val="24"/>
-              </w:rPr>
-              <w:t>weight = -5633.9620 + 44.6266*</w:t>
+                <w:i/>
+                <w:sz w:val="24"/>
+                <w:szCs w:val="24"/>
+              </w:rPr>
+              <w:t>weight</w:t>
+            </w:r>
+            <w:r>
+              <w:rPr>
+                <w:sz w:val="24"/>
+                <w:szCs w:val="24"/>
+              </w:rPr>
+              <w:t xml:space="preserve"> = -5633.9620 + 44.6266*</w:t>
             </w:r>
             <w:r>
               <w:rPr>
@@ -30649,10 +30655,18 @@
             </w:pPr>
             <w:r>
               <w:rPr>
-                <w:sz w:val="24"/>
-                <w:szCs w:val="24"/>
-              </w:rPr>
-              <w:t>weight = -5814.4685 + 48.2633*</w:t>
+                <w:i/>
+                <w:sz w:val="24"/>
+                <w:szCs w:val="24"/>
+              </w:rPr>
+              <w:t>weight</w:t>
+            </w:r>
+            <w:r>
+              <w:rPr>
+                <w:sz w:val="24"/>
+                <w:szCs w:val="24"/>
+              </w:rPr>
+              <w:t xml:space="preserve"> = -5814.4685 + 48.2633*</w:t>
             </w:r>
             <w:r>
               <w:rPr>
@@ -30783,10 +30797,18 @@
             </w:pPr>
             <w:r>
               <w:rPr>
-                <w:sz w:val="24"/>
-                <w:szCs w:val="24"/>
-              </w:rPr>
-              <w:t>weight = -5749.4868 + 40.8380*</w:t>
+                <w:i/>
+                <w:sz w:val="24"/>
+                <w:szCs w:val="24"/>
+              </w:rPr>
+              <w:t>weight</w:t>
+            </w:r>
+            <w:r>
+              <w:rPr>
+                <w:sz w:val="24"/>
+                <w:szCs w:val="24"/>
+              </w:rPr>
+              <w:t xml:space="preserve"> = -5749.4868 + 40.8380*</w:t>
             </w:r>
             <w:r>
               <w:rPr>
@@ -30917,10 +30939,18 @@
             </w:pPr>
             <w:r>
               <w:rPr>
-                <w:sz w:val="24"/>
-                <w:szCs w:val="24"/>
-              </w:rPr>
-              <w:t>weight = -5839.8749 + 42.2349*</w:t>
+                <w:i/>
+                <w:sz w:val="24"/>
+                <w:szCs w:val="24"/>
+              </w:rPr>
+              <w:t>weight</w:t>
+            </w:r>
+            <w:r>
+              <w:rPr>
+                <w:sz w:val="24"/>
+                <w:szCs w:val="24"/>
+              </w:rPr>
+              <w:t xml:space="preserve"> = -5839.8749 + 42.2349*</w:t>
             </w:r>
             <w:r>
               <w:rPr>
@@ -31037,10 +31067,18 @@
             </w:pPr>
             <w:r>
               <w:rPr>
-                <w:sz w:val="24"/>
-                <w:szCs w:val="24"/>
-              </w:rPr>
-              <w:t>weight = -6129.699</w:t>
+                <w:i/>
+                <w:sz w:val="24"/>
+                <w:szCs w:val="24"/>
+              </w:rPr>
+              <w:t>weight</w:t>
+            </w:r>
+            <w:r>
+              <w:rPr>
+                <w:sz w:val="24"/>
+                <w:szCs w:val="24"/>
+              </w:rPr>
+              <w:t xml:space="preserve"> = -6129.699</w:t>
             </w:r>
             <w:r>
               <w:rPr>
@@ -31199,10 +31237,18 @@
             </w:pPr>
             <w:r>
               <w:rPr>
-                <w:sz w:val="24"/>
-                <w:szCs w:val="24"/>
-              </w:rPr>
-              <w:t>weight = -5916.1902 + 39.398</w:t>
+                <w:i/>
+                <w:sz w:val="24"/>
+                <w:szCs w:val="24"/>
+              </w:rPr>
+              <w:t>weight</w:t>
+            </w:r>
+            <w:r>
+              <w:rPr>
+                <w:sz w:val="24"/>
+                <w:szCs w:val="24"/>
+              </w:rPr>
+              <w:t xml:space="preserve"> = -5916.1902 + 39.398</w:t>
             </w:r>
             <w:r>
               <w:rPr>
@@ -31361,10 +31407,18 @@
             </w:pPr>
             <w:r>
               <w:rPr>
-                <w:sz w:val="24"/>
-                <w:szCs w:val="24"/>
-              </w:rPr>
-              <w:t>weight = -5910.279</w:t>
+                <w:i/>
+                <w:sz w:val="24"/>
+                <w:szCs w:val="24"/>
+              </w:rPr>
+              <w:t>weight</w:t>
+            </w:r>
+            <w:r>
+              <w:rPr>
+                <w:sz w:val="24"/>
+                <w:szCs w:val="24"/>
+              </w:rPr>
+              <w:t xml:space="preserve"> = -5910.279</w:t>
             </w:r>
             <w:r>
               <w:rPr>
@@ -31509,10 +31563,18 @@
             </w:pPr>
             <w:r>
               <w:rPr>
-                <w:sz w:val="24"/>
-                <w:szCs w:val="24"/>
-              </w:rPr>
-              <w:t>weight = -5878.488</w:t>
+                <w:i/>
+                <w:sz w:val="24"/>
+                <w:szCs w:val="24"/>
+              </w:rPr>
+              <w:t>weight</w:t>
+            </w:r>
+            <w:r>
+              <w:rPr>
+                <w:sz w:val="24"/>
+                <w:szCs w:val="24"/>
+              </w:rPr>
+              <w:t xml:space="preserve"> = -5878.488</w:t>
             </w:r>
             <w:r>
               <w:rPr>
@@ -31657,10 +31719,18 @@
             </w:pPr>
             <w:r>
               <w:rPr>
-                <w:sz w:val="24"/>
-                <w:szCs w:val="24"/>
-              </w:rPr>
-              <w:t>weight = -5730.8654 + 35.1776*</w:t>
+                <w:i/>
+                <w:sz w:val="24"/>
+                <w:szCs w:val="24"/>
+              </w:rPr>
+              <w:t>weight</w:t>
+            </w:r>
+            <w:r>
+              <w:rPr>
+                <w:sz w:val="24"/>
+                <w:szCs w:val="24"/>
+              </w:rPr>
+              <w:t xml:space="preserve"> = -5730.8654 + 35.1776*</w:t>
             </w:r>
             <w:r>
               <w:rPr>
@@ -31791,10 +31861,18 @@
             </w:pPr>
             <w:r>
               <w:rPr>
-                <w:sz w:val="24"/>
-                <w:szCs w:val="24"/>
-              </w:rPr>
-              <w:t>weight = -6058.3298 - 2.3765*</w:t>
+                <w:i/>
+                <w:sz w:val="24"/>
+                <w:szCs w:val="24"/>
+              </w:rPr>
+              <w:t>weight</w:t>
+            </w:r>
+            <w:r>
+              <w:rPr>
+                <w:sz w:val="24"/>
+                <w:szCs w:val="24"/>
+              </w:rPr>
+              <w:t xml:space="preserve"> = -6058.3298 - 2.3765*</w:t>
             </w:r>
             <w:r>
               <w:rPr>
@@ -38124,6 +38202,8 @@
           <w:lang w:eastAsia="en-US"/>
         </w:rPr>
       </w:pPr>
+      <w:bookmarkStart w:id="2" w:name="_GoBack"/>
+      <w:bookmarkEnd w:id="2"/>
     </w:p>
     <w:sectPr>
       <w:headerReference w:type="default" r:id="rId12"/>
@@ -40556,7 +40636,7 @@
 </file>
 
 <file path=customXml/itemProps1.xml><?xml version="1.0" encoding="utf-8"?>
-<ds:datastoreItem xmlns:ds="http://schemas.openxmlformats.org/officeDocument/2006/customXml" ds:itemID="{1F83A323-4F85-4416-851B-B92B60258ABD}">
+<ds:datastoreItem xmlns:ds="http://schemas.openxmlformats.org/officeDocument/2006/customXml" ds:itemID="{242E49A0-2139-4042-9326-CA2CBA923EE1}">
   <ds:schemaRefs>
     <ds:schemaRef ds:uri="http://schemas.openxmlformats.org/officeDocument/2006/bibliography"/>
   </ds:schemaRefs>

</xml_diff>